<commit_message>
az component update and --authentication-type
</commit_message>
<xml_diff>
--- a/ansible-azure-READY.docx
+++ b/ansible-azure-READY.docx
@@ -3119,16 +3119,93 @@
         <w:rPr>
           <w:rFonts w:ascii="Calibri" w:hAnsi="Calibri" w:cs="Calibri"/>
         </w:rPr>
+        <w:t>Update the existing Azure CLI to the latest version. Note that this will only work in certain Linux distributions. If you are using the VM provided by Learn On Demand Systems, you can (and you should) issue the following command to update the Azure CLI. For other distros or for Windows please refer to the Azure CLI 2.0 documentation:</w:t>
+      </w:r>
+    </w:p>
+    <w:p>
+      <w:pPr>
+        <w:pBdr>
+          <w:top w:val="single" w:sz="6" w:space="6" w:color="E5E5E5"/>
+          <w:left w:val="single" w:sz="24" w:space="12" w:color="E5E5E5"/>
+          <w:bottom w:val="single" w:sz="6" w:space="6" w:color="E5E5E5"/>
+          <w:right w:val="single" w:sz="6" w:space="12" w:color="E5E5E5"/>
+        </w:pBdr>
+        <w:shd w:val="clear" w:color="auto" w:fill="FFFAE9"/>
+        <w:tabs>
+          <w:tab w:val="left" w:pos="916"/>
+          <w:tab w:val="left" w:pos="1832"/>
+          <w:tab w:val="left" w:pos="3000"/>
+          <w:tab w:val="left" w:pos="5940"/>
+        </w:tabs>
+        <w:spacing w:after="120" w:line="240" w:lineRule="auto"/>
+        <w:ind w:left="360"/>
+        <w:rPr>
+          <w:rFonts w:ascii="Courier New" w:eastAsia="Times New Roman" w:hAnsi="Courier New" w:cs="Courier New"/>
+          <w:b/>
+          <w:bCs/>
+          <w:color w:val="000000"/>
+          <w:sz w:val="20"/>
+          <w:szCs w:val="20"/>
+          <w:lang w:eastAsia="en-US"/>
+        </w:rPr>
+      </w:pPr>
+      <w:r>
+        <w:rPr>
+          <w:rFonts w:ascii="Courier New" w:eastAsia="Times New Roman" w:hAnsi="Courier New" w:cs="Courier New"/>
+          <w:b/>
+          <w:bCs/>
+          <w:color w:val="000000"/>
+          <w:sz w:val="20"/>
+          <w:szCs w:val="20"/>
+          <w:lang w:eastAsia="en-US"/>
+        </w:rPr>
+        <w:t xml:space="preserve">az </w:t>
+      </w:r>
+      <w:r>
+        <w:rPr>
+          <w:rFonts w:ascii="Courier New" w:eastAsia="Times New Roman" w:hAnsi="Courier New" w:cs="Courier New"/>
+          <w:b/>
+          <w:bCs/>
+          <w:color w:val="000000"/>
+          <w:sz w:val="20"/>
+          <w:szCs w:val="20"/>
+          <w:lang w:eastAsia="en-US"/>
+        </w:rPr>
+        <w:t>component update</w:t>
+      </w:r>
+    </w:p>
+    <w:p>
+      <w:pPr>
+        <w:pStyle w:val="ListParagraph"/>
+        <w:rPr>
+          <w:rFonts w:ascii="Calibri" w:hAnsi="Calibri" w:cs="Calibri"/>
+        </w:rPr>
+      </w:pPr>
+    </w:p>
+    <w:p>
+      <w:pPr>
+        <w:pStyle w:val="ListParagraph"/>
+        <w:numPr>
+          <w:ilvl w:val="0"/>
+          <w:numId w:val="3"/>
+        </w:numPr>
+        <w:tabs>
+          <w:tab w:val="clear" w:pos="720"/>
+          <w:tab w:val="num" w:pos="990"/>
+        </w:tabs>
+        <w:spacing w:before="0" w:line="240" w:lineRule="auto"/>
+        <w:ind w:left="990" w:hanging="990"/>
+        <w:textAlignment w:val="center"/>
+        <w:rPr>
+          <w:rFonts w:ascii="Calibri" w:hAnsi="Calibri" w:cs="Calibri"/>
+        </w:rPr>
+      </w:pPr>
+      <w:r>
+        <w:rPr>
+          <w:rFonts w:ascii="Calibri" w:hAnsi="Calibri" w:cs="Calibri"/>
+        </w:rPr>
         <w:t>Open a terminal window. In Windows, for example by hitting the Windows key in your keyboard, typing "cmd" (without the quotes) and hitting the Enter key. You might want to maximize the command Window so that it fills your desktop.</w:t>
       </w:r>
-    </w:p>
-    <w:p>
-      <w:pPr>
-        <w:pStyle w:val="ListParagraph"/>
-        <w:rPr>
-          <w:rFonts w:ascii="Calibri" w:hAnsi="Calibri" w:cs="Calibri"/>
-        </w:rPr>
-      </w:pPr>
     </w:p>
     <w:p>
       <w:pPr>
@@ -3769,6 +3846,8 @@
           <w:lang w:eastAsia="en-US"/>
         </w:rPr>
       </w:pPr>
+      <w:bookmarkStart w:id="3" w:name="_GoBack"/>
+      <w:bookmarkEnd w:id="3"/>
       <w:r>
         <w:rPr>
           <w:rFonts w:ascii="Courier New" w:eastAsia="Times New Roman" w:hAnsi="Courier New" w:cs="Courier New"/>
@@ -3779,7 +3858,55 @@
           <w:szCs w:val="20"/>
           <w:lang w:eastAsia="en-US"/>
         </w:rPr>
-        <w:t>az vm create -n ansibleMaster --image OpenLogic:CentOS:7.3:latest --vnet-name ansibleVnet --subnet ansibleSubnet --public-ip-address masterPip --admin-username lab-user --admin-password Microsoft123!</w:t>
+        <w:t xml:space="preserve">az vm create -n ansibleMaster --image OpenLogic:CentOS:7.3:latest --vnet-name ansibleVnet --subnet ansibleSubnet --public-ip-address masterPip </w:t>
+      </w:r>
+      <w:r>
+        <w:rPr>
+          <w:rFonts w:ascii="Courier New" w:eastAsia="Times New Roman" w:hAnsi="Courier New" w:cs="Courier New"/>
+          <w:b/>
+          <w:bCs/>
+          <w:color w:val="000000"/>
+          <w:sz w:val="20"/>
+          <w:szCs w:val="20"/>
+          <w:lang w:eastAsia="en-US"/>
+        </w:rPr>
+        <w:t xml:space="preserve">--authentication-type </w:t>
+      </w:r>
+      <w:r>
+        <w:rPr>
+          <w:rFonts w:ascii="Courier New" w:eastAsia="Times New Roman" w:hAnsi="Courier New" w:cs="Courier New"/>
+          <w:b/>
+          <w:bCs/>
+          <w:color w:val="000000"/>
+          <w:sz w:val="20"/>
+          <w:szCs w:val="20"/>
+          <w:lang w:eastAsia="en-US"/>
+        </w:rPr>
+        <w:t xml:space="preserve">password </w:t>
+      </w:r>
+      <w:r>
+        <w:rPr>
+          <w:rFonts w:ascii="Courier New" w:eastAsia="Times New Roman" w:hAnsi="Courier New" w:cs="Courier New"/>
+          <w:b/>
+          <w:bCs/>
+          <w:color w:val="000000"/>
+          <w:sz w:val="20"/>
+          <w:szCs w:val="20"/>
+          <w:lang w:eastAsia="en-US"/>
+        </w:rPr>
+        <w:t>--</w:t>
+      </w:r>
+      <w:r>
+        <w:rPr>
+          <w:rFonts w:ascii="Courier New" w:eastAsia="Times New Roman" w:hAnsi="Courier New" w:cs="Courier New"/>
+          <w:b/>
+          <w:bCs/>
+          <w:color w:val="000000"/>
+          <w:sz w:val="20"/>
+          <w:szCs w:val="20"/>
+          <w:lang w:eastAsia="en-US"/>
+        </w:rPr>
+        <w:t>admin-username lab-user --admin-password Microsoft123!</w:t>
       </w:r>
     </w:p>
     <w:p>
@@ -3855,6 +3982,7 @@
           <w:szCs w:val="20"/>
           <w:lang w:eastAsia="en-US"/>
         </w:rPr>
+        <w:lastRenderedPageBreak/>
         <w:t xml:space="preserve">  "fqdns": "",</w:t>
       </w:r>
     </w:p>
@@ -3893,7 +4021,6 @@
           <w:szCs w:val="20"/>
           <w:lang w:eastAsia="en-US"/>
         </w:rPr>
-        <w:lastRenderedPageBreak/>
         <w:t xml:space="preserve">  "id": "/subscriptions/3e78e84b-6750-44b9-9d57-d9bba935237a/resourceGroups/ansiblelab/providers/Microsoft.Compute/virtualMachines/ansibleMaster",</w:t>
       </w:r>
     </w:p>
@@ -5100,7 +5227,7 @@
       <w:pPr>
         <w:pStyle w:val="Heading1"/>
       </w:pPr>
-      <w:bookmarkStart w:id="3" w:name="_Toc484560601"/>
+      <w:bookmarkStart w:id="4" w:name="_Toc484560601"/>
       <w:r>
         <w:lastRenderedPageBreak/>
         <w:t>L</w:t>
@@ -5117,7 +5244,7 @@
       <w:r>
         <w:t>Create Service Principal</w:t>
       </w:r>
-      <w:bookmarkEnd w:id="3"/>
+      <w:bookmarkEnd w:id="4"/>
       <w:r>
         <w:t xml:space="preserve"> </w:t>
       </w:r>
@@ -8544,7 +8671,7 @@
           <w:tab w:val="left" w:pos="5318"/>
         </w:tabs>
       </w:pPr>
-      <w:bookmarkStart w:id="4" w:name="_Toc484560602"/>
+      <w:bookmarkStart w:id="5" w:name="_Toc484560602"/>
       <w:r>
         <w:lastRenderedPageBreak/>
         <w:t xml:space="preserve">Lab 3: Install </w:t>
@@ -8561,7 +8688,7 @@
       <w:r>
         <w:t xml:space="preserve"> VM</w:t>
       </w:r>
-      <w:bookmarkEnd w:id="4"/>
+      <w:bookmarkEnd w:id="5"/>
     </w:p>
     <w:p>
       <w:pPr>
@@ -10988,7 +11115,7 @@
           <w:tab w:val="left" w:pos="5318"/>
         </w:tabs>
       </w:pPr>
-      <w:bookmarkStart w:id="5" w:name="_Toc484560603"/>
+      <w:bookmarkStart w:id="6" w:name="_Toc484560603"/>
       <w:r>
         <w:t xml:space="preserve">Lab 4: </w:t>
       </w:r>
@@ -11007,7 +11134,7 @@
       <w:r>
         <w:t xml:space="preserve"> for Azure</w:t>
       </w:r>
-      <w:bookmarkEnd w:id="5"/>
+      <w:bookmarkEnd w:id="6"/>
     </w:p>
     <w:p>
       <w:pPr>
@@ -13814,12 +13941,12 @@
           <w:tab w:val="left" w:pos="5318"/>
         </w:tabs>
       </w:pPr>
-      <w:bookmarkStart w:id="6" w:name="_Toc484560604"/>
+      <w:bookmarkStart w:id="7" w:name="_Toc484560604"/>
       <w:r>
         <w:lastRenderedPageBreak/>
         <w:t>Lab 5: Creating a VM using an Ansible Playbook</w:t>
       </w:r>
-      <w:bookmarkEnd w:id="6"/>
+      <w:bookmarkEnd w:id="7"/>
     </w:p>
     <w:p>
       <w:pPr>
@@ -17430,8 +17557,6 @@
           <w:lang w:eastAsia="en-US"/>
         </w:rPr>
       </w:pPr>
-      <w:bookmarkStart w:id="7" w:name="_GoBack"/>
-      <w:bookmarkEnd w:id="7"/>
       <w:r>
         <w:rPr>
           <w:rFonts w:ascii="Courier New" w:eastAsia="Times New Roman" w:hAnsi="Courier New" w:cs="Courier New"/>
@@ -24189,7 +24314,7 @@
           <w:rPr>
             <w:noProof/>
           </w:rPr>
-          <w:t>20</w:t>
+          <w:t>5</w:t>
         </w:r>
         <w:r>
           <w:fldChar w:fldCharType="end"/>
@@ -24230,7 +24355,7 @@
   <w:abstractNum w:abstractNumId="0" w15:restartNumberingAfterBreak="0">
     <w:nsid w:val="FFFFFF88"/>
     <w:multiLevelType w:val="singleLevel"/>
-    <w:tmpl w:val="35380E46"/>
+    <w:tmpl w:val="64963FFC"/>
     <w:lvl w:ilvl="0">
       <w:start w:val="1"/>
       <w:numFmt w:val="decimal"/>
@@ -26651,7 +26776,7 @@
   <w:style w:type="paragraph" w:default="1" w:styleId="Normal">
     <w:name w:val="Normal"/>
     <w:qFormat/>
-    <w:rsid w:val="009735E5"/>
+    <w:rsid w:val="000D4C84"/>
   </w:style>
   <w:style w:type="paragraph" w:styleId="Heading1">
     <w:name w:val="heading 1"/>
@@ -28779,7 +28904,7 @@
 </file>
 
 <file path=customXml/itemProps2.xml><?xml version="1.0" encoding="utf-8"?>
-<ds:datastoreItem xmlns:ds="http://schemas.openxmlformats.org/officeDocument/2006/customXml" ds:itemID="{A4DB0F5A-4E2C-4D88-BA7B-28A2E8F3DA1B}">
+<ds:datastoreItem xmlns:ds="http://schemas.openxmlformats.org/officeDocument/2006/customXml" ds:itemID="{73F7F085-ED92-46B0-A021-5781F2A6EA72}">
   <ds:schemaRefs>
     <ds:schemaRef ds:uri="http://schemas.openxmlformats.org/officeDocument/2006/bibliography"/>
   </ds:schemaRefs>

</xml_diff>